<commit_message>
minor changes in documents
</commit_message>
<xml_diff>
--- a/documents/DPR.docx
+++ b/documents/DPR.docx
@@ -3332,13 +3332,19 @@
       </w:pPr>
       <w:r>
         <w:rPr>
+          <w:rFonts w:ascii="Constantia" w:eastAsia="Times New Roman" w:hAnsi="Constantia" w:cs="Calibri"/>
+          <w:b/>
+          <w:bCs/>
           <w:noProof/>
+          <w:color w:val="000000" w:themeColor="text1"/>
+          <w:sz w:val="26"/>
+          <w:szCs w:val="26"/>
         </w:rPr>
         <w:drawing>
-          <wp:inline distT="0" distB="0" distL="0" distR="0">
-            <wp:extent cx="5943600" cy="5342688"/>
-            <wp:effectExtent l="0" t="0" r="0" b="0"/>
-            <wp:docPr id="3" name="Picture 3" descr="How to master Streamlit for data science"/>
+          <wp:inline distT="0" distB="0" distL="0" distR="0" wp14:anchorId="73662CAE" wp14:editId="31CCF590">
+            <wp:extent cx="3462852" cy="5437848"/>
+            <wp:effectExtent l="0" t="0" r="4445" b="0"/>
+            <wp:docPr id="4" name="Picture 4"/>
             <wp:cNvGraphicFramePr>
               <a:graphicFrameLocks xmlns:a="http://schemas.openxmlformats.org/drawingml/2006/main" noChangeAspect="1"/>
             </wp:cNvGraphicFramePr>
@@ -3346,10 +3352,8 @@
               <a:graphicData uri="http://schemas.openxmlformats.org/drawingml/2006/picture">
                 <pic:pic xmlns:pic="http://schemas.openxmlformats.org/drawingml/2006/picture">
                   <pic:nvPicPr>
-                    <pic:cNvPr id="0" name="Picture 5" descr="How to master Streamlit for data science"/>
-                    <pic:cNvPicPr>
-                      <a:picLocks noChangeAspect="1" noChangeArrowheads="1"/>
-                    </pic:cNvPicPr>
+                    <pic:cNvPr id="0" name="Blank diagram - Page 1.png"/>
+                    <pic:cNvPicPr/>
                   </pic:nvPicPr>
                   <pic:blipFill>
                     <a:blip r:embed="rId35" cstate="print">
@@ -3359,23 +3363,18 @@
                         </a:ext>
                       </a:extLst>
                     </a:blip>
-                    <a:srcRect/>
                     <a:stretch>
                       <a:fillRect/>
                     </a:stretch>
                   </pic:blipFill>
-                  <pic:spPr bwMode="auto">
+                  <pic:spPr>
                     <a:xfrm>
                       <a:off x="0" y="0"/>
-                      <a:ext cx="5943600" cy="5342688"/>
+                      <a:ext cx="3462852" cy="5437848"/>
                     </a:xfrm>
                     <a:prstGeom prst="rect">
                       <a:avLst/>
                     </a:prstGeom>
-                    <a:noFill/>
-                    <a:ln>
-                      <a:noFill/>
-                    </a:ln>
                   </pic:spPr>
                 </pic:pic>
               </a:graphicData>
@@ -3387,160 +3386,16 @@
     <w:p>
       <w:pPr>
         <w:spacing w:before="40" w:after="0" w:line="240" w:lineRule="auto"/>
-        <w:jc w:val="center"/>
         <w:outlineLvl w:val="1"/>
         <w:rPr>
-          <w:rFonts w:ascii="Constantia" w:eastAsia="Times New Roman" w:hAnsi="Constantia" w:cs="Calibri"/>
+          <w:rFonts w:ascii="Constantia" w:eastAsia="Times New Roman" w:hAnsi="Constantia" w:cs="Times New Roman"/>
           <w:b/>
           <w:bCs/>
           <w:color w:val="000000" w:themeColor="text1"/>
-          <w:sz w:val="26"/>
-          <w:szCs w:val="26"/>
-        </w:rPr>
-      </w:pPr>
-    </w:p>
-    <w:p>
-      <w:pPr>
-        <w:spacing w:before="40" w:after="0" w:line="240" w:lineRule="auto"/>
-        <w:jc w:val="center"/>
-        <w:outlineLvl w:val="1"/>
-        <w:rPr>
-          <w:rFonts w:ascii="Constantia" w:eastAsia="Times New Roman" w:hAnsi="Constantia" w:cs="Calibri"/>
-          <w:b/>
-          <w:bCs/>
-          <w:color w:val="000000" w:themeColor="text1"/>
-          <w:sz w:val="26"/>
-          <w:szCs w:val="26"/>
-        </w:rPr>
-      </w:pPr>
-    </w:p>
-    <w:p>
-      <w:pPr>
-        <w:spacing w:before="40" w:after="0" w:line="240" w:lineRule="auto"/>
-        <w:jc w:val="center"/>
-        <w:outlineLvl w:val="1"/>
-        <w:rPr>
-          <w:rFonts w:ascii="Constantia" w:eastAsia="Times New Roman" w:hAnsi="Constantia" w:cs="Times New Roman"/>
-          <w:b/>
-          <w:bCs/>
-          <w:color w:val="000000" w:themeColor="text1"/>
           <w:sz w:val="36"/>
           <w:szCs w:val="36"/>
         </w:rPr>
       </w:pPr>
-    </w:p>
-    <w:p>
-      <w:pPr>
-        <w:spacing w:after="160" w:line="240" w:lineRule="auto"/>
-        <w:jc w:val="center"/>
-        <w:rPr>
-          <w:rFonts w:ascii="Constantia" w:eastAsia="Times New Roman" w:hAnsi="Constantia" w:cs="Times New Roman"/>
-          <w:color w:val="000000" w:themeColor="text1"/>
-          <w:sz w:val="24"/>
-          <w:szCs w:val="24"/>
-        </w:rPr>
-      </w:pPr>
-      <w:r>
-        <w:rPr>
-          <w:rFonts w:ascii="Constantia" w:eastAsia="Times New Roman" w:hAnsi="Constantia" w:cs="Calibri"/>
-          <w:color w:val="000000" w:themeColor="text1"/>
-        </w:rPr>
-        <w:t>&amp;</w:t>
-      </w:r>
-    </w:p>
-    <w:p>
-      <w:pPr>
-        <w:spacing w:before="40" w:after="0" w:line="240" w:lineRule="auto"/>
-        <w:jc w:val="center"/>
-        <w:outlineLvl w:val="1"/>
-        <w:rPr>
-          <w:rFonts w:ascii="Constantia" w:eastAsia="Times New Roman" w:hAnsi="Constantia" w:cs="Calibri"/>
-          <w:b/>
-          <w:bCs/>
-          <w:color w:val="000000" w:themeColor="text1"/>
-          <w:sz w:val="26"/>
-          <w:szCs w:val="26"/>
-        </w:rPr>
-      </w:pPr>
-      <w:r>
-        <w:rPr>
-          <w:rFonts w:ascii="Constantia" w:eastAsia="Times New Roman" w:hAnsi="Constantia" w:cs="Calibri"/>
-          <w:b/>
-          <w:bCs/>
-          <w:color w:val="000000" w:themeColor="text1"/>
-          <w:sz w:val="26"/>
-          <w:szCs w:val="26"/>
-        </w:rPr>
-        <w:t>5.4 Deployment Process</w:t>
-      </w:r>
-    </w:p>
-    <w:p>
-      <w:pPr>
-        <w:spacing w:before="40" w:after="0" w:line="240" w:lineRule="auto"/>
-        <w:jc w:val="center"/>
-        <w:outlineLvl w:val="1"/>
-        <w:rPr>
-          <w:rFonts w:ascii="Constantia" w:eastAsia="Times New Roman" w:hAnsi="Constantia" w:cs="Times New Roman"/>
-          <w:b/>
-          <w:bCs/>
-          <w:color w:val="000000" w:themeColor="text1"/>
-          <w:sz w:val="36"/>
-          <w:szCs w:val="36"/>
-        </w:rPr>
-      </w:pPr>
-      <w:r>
-        <w:rPr>
-          <w:noProof/>
-        </w:rPr>
-        <w:drawing>
-          <wp:inline distT="0" distB="0" distL="0" distR="0">
-            <wp:extent cx="5943600" cy="2522434"/>
-            <wp:effectExtent l="0" t="0" r="0" b="0"/>
-            <wp:docPr id="2" name="Picture 2" descr="☁️ Introducing Streamlit Cloud! ☁️"/>
-            <wp:cNvGraphicFramePr>
-              <a:graphicFrameLocks xmlns:a="http://schemas.openxmlformats.org/drawingml/2006/main" noChangeAspect="1"/>
-            </wp:cNvGraphicFramePr>
-            <a:graphic xmlns:a="http://schemas.openxmlformats.org/drawingml/2006/main">
-              <a:graphicData uri="http://schemas.openxmlformats.org/drawingml/2006/picture">
-                <pic:pic xmlns:pic="http://schemas.openxmlformats.org/drawingml/2006/picture">
-                  <pic:nvPicPr>
-                    <pic:cNvPr id="0" name="Picture 3" descr="☁️ Introducing Streamlit Cloud! ☁️"/>
-                    <pic:cNvPicPr>
-                      <a:picLocks noChangeAspect="1" noChangeArrowheads="1"/>
-                    </pic:cNvPicPr>
-                  </pic:nvPicPr>
-                  <pic:blipFill>
-                    <a:blip r:embed="rId36" cstate="print">
-                      <a:extLst>
-                        <a:ext uri="{28A0092B-C50C-407E-A947-70E740481C1C}">
-                          <a14:useLocalDpi xmlns:a14="http://schemas.microsoft.com/office/drawing/2010/main" val="0"/>
-                        </a:ext>
-                      </a:extLst>
-                    </a:blip>
-                    <a:srcRect/>
-                    <a:stretch>
-                      <a:fillRect/>
-                    </a:stretch>
-                  </pic:blipFill>
-                  <pic:spPr bwMode="auto">
-                    <a:xfrm>
-                      <a:off x="0" y="0"/>
-                      <a:ext cx="5943600" cy="2522434"/>
-                    </a:xfrm>
-                    <a:prstGeom prst="rect">
-                      <a:avLst/>
-                    </a:prstGeom>
-                    <a:noFill/>
-                    <a:ln>
-                      <a:noFill/>
-                    </a:ln>
-                  </pic:spPr>
-                </pic:pic>
-              </a:graphicData>
-            </a:graphic>
-          </wp:inline>
-        </w:drawing>
-      </w:r>
     </w:p>
     <w:p>
       <w:pPr>
@@ -3614,7 +3469,23 @@
           <w:rFonts w:ascii="Constantia" w:eastAsia="Times New Roman" w:hAnsi="Constantia" w:cs="Times New Roman"/>
           <w:color w:val="000000" w:themeColor="text1"/>
         </w:rPr>
-        <w:t>stremlit</w:t>
+        <w:t>stre</w:t>
+      </w:r>
+      <w:r>
+        <w:rPr>
+          <w:rFonts w:ascii="Constantia" w:eastAsia="Times New Roman" w:hAnsi="Constantia" w:cs="Times New Roman"/>
+          <w:color w:val="000000" w:themeColor="text1"/>
+        </w:rPr>
+        <w:t>a</w:t>
+      </w:r>
+      <w:bookmarkStart w:id="0" w:name="_GoBack"/>
+      <w:bookmarkEnd w:id="0"/>
+      <w:r>
+        <w:rPr>
+          <w:rFonts w:ascii="Constantia" w:eastAsia="Times New Roman" w:hAnsi="Constantia" w:cs="Times New Roman"/>
+          <w:color w:val="000000" w:themeColor="text1"/>
+        </w:rPr>
+        <w:t>mlit</w:t>
       </w:r>
       <w:proofErr w:type="spellEnd"/>
       <w:r>
@@ -3780,30 +3651,21 @@
           <w:rFonts w:ascii="Constantia" w:eastAsia="Times New Roman" w:hAnsi="Constantia" w:cs="Calibri"/>
           <w:color w:val="000000" w:themeColor="text1"/>
         </w:rPr>
-        <w:t xml:space="preserve">The tested model is then deployed </w:t>
-      </w:r>
-      <w:proofErr w:type="spellStart"/>
-      <w:r>
-        <w:rPr>
-          <w:rFonts w:ascii="Constantia" w:eastAsia="Times New Roman" w:hAnsi="Constantia" w:cs="Calibri"/>
-          <w:color w:val="000000" w:themeColor="text1"/>
-        </w:rPr>
-        <w:t>to</w:t>
-      </w:r>
-      <w:r>
-        <w:rPr>
-          <w:rFonts w:ascii="Constantia" w:eastAsia="Times New Roman" w:hAnsi="Constantia" w:cs="Calibri"/>
-          <w:color w:val="000000" w:themeColor="text1"/>
-        </w:rPr>
-        <w:t>Streamlit</w:t>
-      </w:r>
-      <w:proofErr w:type="spellEnd"/>
-      <w:r>
-        <w:rPr>
-          <w:rFonts w:ascii="Constantia" w:eastAsia="Times New Roman" w:hAnsi="Constantia" w:cs="Calibri"/>
-          <w:color w:val="000000" w:themeColor="text1"/>
-        </w:rPr>
-        <w:t xml:space="preserve"> Cloud</w:t>
+        <w:t>The tested model is then deployed to</w:t>
+      </w:r>
+      <w:r>
+        <w:rPr>
+          <w:rFonts w:ascii="Constantia" w:eastAsia="Times New Roman" w:hAnsi="Constantia" w:cs="Calibri"/>
+          <w:color w:val="000000" w:themeColor="text1"/>
+        </w:rPr>
+        <w:t xml:space="preserve"> RENDER </w:t>
+      </w:r>
+      <w:r>
+        <w:rPr>
+          <w:rFonts w:ascii="Constantia" w:eastAsia="Times New Roman" w:hAnsi="Constantia" w:cs="Calibri"/>
+          <w:color w:val="000000" w:themeColor="text1"/>
+        </w:rPr>
+        <w:t>Cloud</w:t>
       </w:r>
       <w:r>
         <w:rPr>
@@ -3913,7 +3775,6 @@
           <w:rFonts w:ascii="Constantia" w:eastAsia="Times New Roman" w:hAnsi="Constantia" w:cs="Calibri"/>
           <w:color w:val="000000" w:themeColor="text1"/>
         </w:rPr>
-        <w:lastRenderedPageBreak/>
         <w:t xml:space="preserve">Q1) </w:t>
       </w:r>
       <w:proofErr w:type="gramStart"/>
@@ -4056,8 +3917,6 @@
           <w:szCs w:val="24"/>
         </w:rPr>
       </w:pPr>
-      <w:bookmarkStart w:id="0" w:name="_GoBack"/>
-      <w:bookmarkEnd w:id="0"/>
       <w:r>
         <w:rPr>
           <w:rFonts w:ascii="Constantia" w:eastAsia="Times New Roman" w:hAnsi="Constantia" w:cs="Calibri"/>
@@ -4274,6 +4133,7 @@
           <w:rFonts w:ascii="Constantia" w:eastAsia="Times New Roman" w:hAnsi="Constantia" w:cs="Calibri"/>
           <w:color w:val="000000" w:themeColor="text1"/>
         </w:rPr>
+        <w:lastRenderedPageBreak/>
         <w:t>Removing unwanted attributes</w:t>
       </w:r>
     </w:p>
@@ -4667,7 +4527,6 @@
           <w:rFonts w:ascii="Constantia" w:eastAsia="Times New Roman" w:hAnsi="Constantia" w:cs="Calibri"/>
           <w:color w:val="000000" w:themeColor="text1"/>
         </w:rPr>
-        <w:lastRenderedPageBreak/>
         <w:t xml:space="preserve">After successful testing, it is deployed on </w:t>
       </w:r>
       <w:proofErr w:type="spellStart"/>

</xml_diff>